<commit_message>
Removed /Present added /Configuration
</commit_message>
<xml_diff>
--- a/doc/course-outlines/course-overview.docx
+++ b/doc/course-outlines/course-overview.docx
@@ -84,6 +84,18 @@
       <w:pPr>
         <w:pStyle w:val="ListParagraph"/>
         <w:numPr>
+          <w:ilvl w:val="1"/>
+          <w:numId w:val="1"/>
+        </w:numPr>
+      </w:pPr>
+      <w:r>
+        <w:t>A google account to use google docs</w:t>
+      </w:r>
+    </w:p>
+    <w:p>
+      <w:pPr>
+        <w:pStyle w:val="ListParagraph"/>
+        <w:numPr>
           <w:ilvl w:val="0"/>
           <w:numId w:val="1"/>
         </w:numPr>
@@ -122,23 +134,7 @@
         <w:t>demo</w:t>
       </w:r>
       <w:r>
-        <w:t xml:space="preserve"> to html, </w:t>
-      </w:r>
-      <w:proofErr w:type="spellStart"/>
-      <w:r>
-        <w:t>css</w:t>
-      </w:r>
-      <w:proofErr w:type="spellEnd"/>
-      <w:r>
-        <w:t xml:space="preserve"> &amp; </w:t>
-      </w:r>
-      <w:proofErr w:type="spellStart"/>
-      <w:r>
-        <w:t>js</w:t>
-      </w:r>
-      <w:proofErr w:type="spellEnd"/>
-      <w:r>
-        <w:t xml:space="preserve"> – where we are going</w:t>
+        <w:t xml:space="preserve"> to html, css &amp; js – where we are going</w:t>
       </w:r>
     </w:p>
     <w:p>
@@ -162,13 +158,8 @@
         </w:numPr>
       </w:pPr>
       <w:r>
-        <w:t>.</w:t>
-      </w:r>
-      <w:proofErr w:type="spellStart"/>
-      <w:r>
-        <w:t>css</w:t>
-      </w:r>
-      <w:proofErr w:type="spellEnd"/>
+        <w:t>.css</w:t>
+      </w:r>
     </w:p>
     <w:p>
       <w:pPr>
@@ -186,6 +177,26 @@
       <w:pPr>
         <w:pStyle w:val="ListParagraph"/>
         <w:numPr>
+          <w:ilvl w:val="1"/>
+          <w:numId w:val="1"/>
+        </w:numPr>
+      </w:pPr>
+      <w:hyperlink r:id="rId5" w:history="1">
+        <w:r>
+          <w:rPr>
+            <w:rStyle w:val="Hyperlink"/>
+          </w:rPr>
+          <w:t>https://github.com/klequis/proj18/tree/master/intro-html-css-js</w:t>
+        </w:r>
+      </w:hyperlink>
+      <w:r>
+        <w:t xml:space="preserve"> </w:t>
+      </w:r>
+    </w:p>
+    <w:p>
+      <w:pPr>
+        <w:pStyle w:val="ListParagraph"/>
+        <w:numPr>
           <w:ilvl w:val="0"/>
           <w:numId w:val="1"/>
         </w:numPr>
@@ -210,173 +221,32 @@
       <w:pPr>
         <w:pStyle w:val="ListParagraph"/>
         <w:numPr>
-          <w:ilvl w:val="1"/>
-          <w:numId w:val="1"/>
-        </w:numPr>
-      </w:pPr>
-      <w:r>
-        <w:t>Make google docs doc</w:t>
-      </w:r>
-    </w:p>
-    <w:p>
-      <w:pPr>
-        <w:pStyle w:val="ListParagraph"/>
-        <w:numPr>
-          <w:ilvl w:val="1"/>
-          <w:numId w:val="1"/>
-        </w:numPr>
-      </w:pPr>
-      <w:r>
-        <w:t xml:space="preserve">Headings, paragraphs, </w:t>
-      </w:r>
-      <w:proofErr w:type="spellStart"/>
-      <w:r>
-        <w:t>etc</w:t>
-      </w:r>
-      <w:proofErr w:type="spellEnd"/>
-    </w:p>
-    <w:p>
-      <w:pPr>
-        <w:pStyle w:val="ListParagraph"/>
-        <w:numPr>
-          <w:ilvl w:val="1"/>
-          <w:numId w:val="1"/>
-        </w:numPr>
-      </w:pPr>
-      <w:r>
-        <w:t>What’s a style</w:t>
-      </w:r>
-    </w:p>
-    <w:p>
-      <w:pPr>
-        <w:pStyle w:val="ListParagraph"/>
-        <w:numPr>
-          <w:ilvl w:val="0"/>
-          <w:numId w:val="1"/>
-        </w:numPr>
-      </w:pPr>
-      <w:r>
-        <w:t>Intro HTML</w:t>
-      </w:r>
-    </w:p>
-    <w:p>
-      <w:pPr>
-        <w:pStyle w:val="ListParagraph"/>
-        <w:numPr>
-          <w:ilvl w:val="1"/>
-          <w:numId w:val="1"/>
-        </w:numPr>
-      </w:pPr>
-      <w:r>
-        <w:t>Use some code editor</w:t>
-      </w:r>
-    </w:p>
-    <w:p>
-      <w:pPr>
-        <w:pStyle w:val="ListParagraph"/>
-        <w:numPr>
-          <w:ilvl w:val="1"/>
-          <w:numId w:val="1"/>
-        </w:numPr>
-      </w:pPr>
-      <w:r>
-        <w:t>Teach basics</w:t>
-      </w:r>
-    </w:p>
-    <w:p>
-      <w:pPr>
-        <w:pStyle w:val="ListParagraph"/>
-        <w:numPr>
-          <w:ilvl w:val="0"/>
-          <w:numId w:val="1"/>
-        </w:numPr>
-      </w:pPr>
-      <w:r>
-        <w:t>Intro CSS</w:t>
-      </w:r>
-    </w:p>
-    <w:p>
-      <w:pPr>
-        <w:pStyle w:val="ListParagraph"/>
-        <w:numPr>
-          <w:ilvl w:val="1"/>
-          <w:numId w:val="1"/>
-        </w:numPr>
-      </w:pPr>
-      <w:r>
-        <w:t>Use some code editor</w:t>
-      </w:r>
-    </w:p>
-    <w:p>
-      <w:pPr>
-        <w:pStyle w:val="ListParagraph"/>
-        <w:numPr>
-          <w:ilvl w:val="1"/>
-          <w:numId w:val="1"/>
-        </w:numPr>
-      </w:pPr>
-      <w:r>
-        <w:t>Teach basics</w:t>
-      </w:r>
-    </w:p>
-    <w:p>
-      <w:pPr>
-        <w:pStyle w:val="ListParagraph"/>
-        <w:numPr>
-          <w:ilvl w:val="0"/>
-          <w:numId w:val="1"/>
-        </w:numPr>
-      </w:pPr>
-      <w:r>
-        <w:t>Code Editor</w:t>
-      </w:r>
-    </w:p>
-    <w:p>
-      <w:pPr>
-        <w:pStyle w:val="ListParagraph"/>
-        <w:numPr>
-          <w:ilvl w:val="1"/>
-          <w:numId w:val="1"/>
-        </w:numPr>
-      </w:pPr>
-      <w:r>
-        <w:t>Files and folders</w:t>
-      </w:r>
-    </w:p>
-    <w:p>
-      <w:pPr>
-        <w:pStyle w:val="ListParagraph"/>
-        <w:numPr>
-          <w:ilvl w:val="1"/>
-          <w:numId w:val="1"/>
-        </w:numPr>
-      </w:pPr>
-      <w:r>
-        <w:t>Atom editor (or online editor?)</w:t>
-      </w:r>
-    </w:p>
-    <w:p>
-      <w:pPr>
-        <w:pStyle w:val="ListParagraph"/>
-        <w:numPr>
-          <w:ilvl w:val="1"/>
-          <w:numId w:val="1"/>
-        </w:numPr>
-      </w:pPr>
-      <w:r>
-        <w:t>Open a sample project</w:t>
-      </w:r>
-    </w:p>
-    <w:p>
-      <w:pPr>
-        <w:pStyle w:val="ListParagraph"/>
-        <w:numPr>
           <w:ilvl w:val="2"/>
           <w:numId w:val="1"/>
         </w:numPr>
       </w:pPr>
-      <w:r>
-        <w:t>give walk through</w:t>
+      <w:hyperlink r:id="rId6" w:history="1">
+        <w:r>
+          <w:rPr>
+            <w:rStyle w:val="Hyperlink"/>
+          </w:rPr>
+          <w:t>http://bit.ly/tvc-document-structure</w:t>
+        </w:r>
+      </w:hyperlink>
+      <w:r>
+        <w:t xml:space="preserve"> </w:t>
+      </w:r>
+    </w:p>
+    <w:p>
+      <w:pPr>
+        <w:pStyle w:val="ListParagraph"/>
+        <w:numPr>
+          <w:ilvl w:val="1"/>
+          <w:numId w:val="1"/>
+        </w:numPr>
+      </w:pPr>
+      <w:r>
+        <w:t>What’s a style and why use them</w:t>
       </w:r>
     </w:p>
     <w:p>
@@ -387,355 +257,346 @@
           <w:numId w:val="1"/>
         </w:numPr>
       </w:pPr>
-      <w:r>
-        <w:t>open in browser</w:t>
-      </w:r>
-    </w:p>
-    <w:p>
-      <w:pPr>
-        <w:pStyle w:val="ListParagraph"/>
-        <w:numPr>
-          <w:ilvl w:val="2"/>
-          <w:numId w:val="1"/>
-        </w:numPr>
-      </w:pPr>
-      <w:r>
-        <w:t>make a few changes</w:t>
-      </w:r>
-    </w:p>
-    <w:p>
-      <w:pPr>
-        <w:pStyle w:val="ListParagraph"/>
-        <w:numPr>
-          <w:ilvl w:val="0"/>
-          <w:numId w:val="1"/>
-        </w:numPr>
-      </w:pPr>
-      <w:r>
-        <w:t>Inspecting pages</w:t>
-      </w:r>
-    </w:p>
-    <w:p>
-      <w:pPr>
-        <w:pStyle w:val="ListParagraph"/>
-        <w:numPr>
-          <w:ilvl w:val="0"/>
-          <w:numId w:val="1"/>
-        </w:numPr>
-      </w:pPr>
-      <w:r>
-        <w:t>Intro to JS</w:t>
-      </w:r>
-    </w:p>
-    <w:p>
-      <w:pPr>
-        <w:pStyle w:val="ListParagraph"/>
-        <w:numPr>
-          <w:ilvl w:val="1"/>
-          <w:numId w:val="1"/>
-        </w:numPr>
-      </w:pPr>
-      <w:r>
-        <w:t>Put some message/change on event (</w:t>
-      </w:r>
-      <w:proofErr w:type="gramStart"/>
-      <w:r>
-        <w:t>alert(</w:t>
-      </w:r>
-      <w:proofErr w:type="gramEnd"/>
-      <w:r>
-        <w:t>)?)</w:t>
-      </w:r>
-    </w:p>
-    <w:p>
-      <w:pPr>
-        <w:pStyle w:val="ListParagraph"/>
-        <w:numPr>
-          <w:ilvl w:val="0"/>
-          <w:numId w:val="1"/>
-        </w:numPr>
-      </w:pPr>
-      <w:r>
-        <w:t>HTML – Learn Elements</w:t>
-      </w:r>
-    </w:p>
-    <w:p>
-      <w:pPr>
-        <w:pStyle w:val="ListParagraph"/>
-        <w:numPr>
-          <w:ilvl w:val="0"/>
-          <w:numId w:val="1"/>
-        </w:numPr>
-      </w:pPr>
-      <w:r>
-        <w:t>CSS</w:t>
-      </w:r>
-    </w:p>
-    <w:p>
-      <w:pPr>
-        <w:pStyle w:val="ListParagraph"/>
-        <w:numPr>
-          <w:ilvl w:val="1"/>
-          <w:numId w:val="1"/>
-        </w:numPr>
-      </w:pPr>
-      <w:r>
-        <w:t>Selectors</w:t>
-      </w:r>
-    </w:p>
-    <w:p>
-      <w:pPr>
-        <w:pStyle w:val="ListParagraph"/>
-        <w:numPr>
-          <w:ilvl w:val="1"/>
-          <w:numId w:val="1"/>
-        </w:numPr>
-      </w:pPr>
-      <w:r>
-        <w:t>Id</w:t>
-      </w:r>
-    </w:p>
-    <w:p>
-      <w:pPr>
-        <w:pStyle w:val="ListParagraph"/>
-        <w:numPr>
-          <w:ilvl w:val="1"/>
-          <w:numId w:val="1"/>
-        </w:numPr>
-      </w:pPr>
-      <w:r>
-        <w:t>Class</w:t>
-      </w:r>
-    </w:p>
-    <w:p>
-      <w:pPr>
-        <w:pStyle w:val="ListParagraph"/>
-        <w:numPr>
-          <w:ilvl w:val="1"/>
-          <w:numId w:val="1"/>
-        </w:numPr>
-      </w:pPr>
-      <w:r>
-        <w:t>Anatomy of a style</w:t>
-      </w:r>
-    </w:p>
-    <w:p>
-      <w:pPr>
-        <w:pStyle w:val="ListParagraph"/>
-        <w:numPr>
-          <w:ilvl w:val="1"/>
-          <w:numId w:val="1"/>
-        </w:numPr>
-      </w:pPr>
-      <w:r>
-        <w:t>Name (property) / value pairs</w:t>
-      </w:r>
-    </w:p>
-    <w:p>
-      <w:pPr>
-        <w:pStyle w:val="ListParagraph"/>
-        <w:numPr>
-          <w:ilvl w:val="0"/>
-          <w:numId w:val="1"/>
-        </w:numPr>
-      </w:pPr>
-      <w:r>
-        <w:t>Page Layout</w:t>
-      </w:r>
-    </w:p>
-    <w:p>
-      <w:pPr>
-        <w:pStyle w:val="ListParagraph"/>
-        <w:numPr>
-          <w:ilvl w:val="1"/>
-          <w:numId w:val="1"/>
-        </w:numPr>
-      </w:pPr>
-      <w:proofErr w:type="spellStart"/>
-      <w:r>
-        <w:lastRenderedPageBreak/>
-        <w:t>Shw</w:t>
-      </w:r>
-      <w:proofErr w:type="spellEnd"/>
-      <w:r>
-        <w:t xml:space="preserve"> mockup of what we will create</w:t>
-      </w:r>
-    </w:p>
-    <w:p>
-      <w:pPr>
-        <w:pStyle w:val="ListParagraph"/>
-        <w:numPr>
-          <w:ilvl w:val="0"/>
-          <w:numId w:val="1"/>
-        </w:numPr>
-      </w:pPr>
-      <w:r>
-        <w:t>Project ideas</w:t>
-      </w:r>
-    </w:p>
-    <w:p>
-      <w:pPr>
-        <w:pStyle w:val="ListParagraph"/>
-        <w:numPr>
-          <w:ilvl w:val="1"/>
-          <w:numId w:val="1"/>
-        </w:numPr>
-      </w:pPr>
-      <w:proofErr w:type="spellStart"/>
-      <w:r>
-        <w:t>Pokemon</w:t>
-      </w:r>
-      <w:proofErr w:type="spellEnd"/>
-    </w:p>
-    <w:p>
-      <w:pPr>
-        <w:pStyle w:val="ListParagraph"/>
-        <w:numPr>
-          <w:ilvl w:val="1"/>
-          <w:numId w:val="1"/>
-        </w:numPr>
-      </w:pPr>
-      <w:r>
-        <w:t>Geo location</w:t>
-      </w:r>
-    </w:p>
-    <w:p>
-      <w:pPr>
-        <w:pStyle w:val="ListParagraph"/>
-        <w:numPr>
-          <w:ilvl w:val="1"/>
-          <w:numId w:val="1"/>
-        </w:numPr>
-      </w:pPr>
-      <w:r>
-        <w:t>Gaming</w:t>
-      </w:r>
-    </w:p>
-    <w:p/>
-    <w:p>
-      <w:pPr>
-        <w:pStyle w:val="Heading1"/>
-      </w:pPr>
-      <w:r>
-        <w:t>Projects</w:t>
-      </w:r>
-    </w:p>
-    <w:p>
-      <w:r>
-        <w:t>website01 – (</w:t>
-      </w:r>
-      <w:proofErr w:type="spellStart"/>
-      <w:r>
-        <w:t>jsFiddle</w:t>
-      </w:r>
-      <w:proofErr w:type="spellEnd"/>
-      <w:r>
-        <w:t>)</w:t>
-      </w:r>
-    </w:p>
-    <w:p>
-      <w:r>
-        <w:t>Learn</w:t>
-      </w:r>
-    </w:p>
-    <w:p>
-      <w:pPr>
-        <w:pStyle w:val="ListParagraph"/>
-        <w:numPr>
-          <w:ilvl w:val="0"/>
-          <w:numId w:val="2"/>
-        </w:numPr>
-      </w:pPr>
-      <w:r>
-        <w:t>&lt;h1&gt;</w:t>
-      </w:r>
-    </w:p>
-    <w:p>
-      <w:pPr>
-        <w:pStyle w:val="ListParagraph"/>
-        <w:numPr>
-          <w:ilvl w:val="0"/>
-          <w:numId w:val="2"/>
-        </w:numPr>
-      </w:pPr>
-      <w:r>
-        <w:t>&lt;h2&gt;</w:t>
-      </w:r>
-    </w:p>
-    <w:p>
-      <w:pPr>
-        <w:pStyle w:val="ListParagraph"/>
-        <w:numPr>
-          <w:ilvl w:val="0"/>
-          <w:numId w:val="2"/>
-        </w:numPr>
-      </w:pPr>
-      <w:r>
-        <w:t>&lt;p&gt;</w:t>
-      </w:r>
-    </w:p>
-    <w:p>
-      <w:pPr>
-        <w:pStyle w:val="ListParagraph"/>
-        <w:numPr>
-          <w:ilvl w:val="0"/>
-          <w:numId w:val="2"/>
-        </w:numPr>
-      </w:pPr>
-      <w:r>
-        <w:t>&lt;</w:t>
-      </w:r>
-      <w:proofErr w:type="spellStart"/>
-      <w:r>
-        <w:t>img</w:t>
-      </w:r>
-      <w:proofErr w:type="spellEnd"/>
-      <w:r>
-        <w:t>&gt;</w:t>
-      </w:r>
-    </w:p>
-    <w:p>
-      <w:pPr>
-        <w:pStyle w:val="ListParagraph"/>
-        <w:numPr>
-          <w:ilvl w:val="0"/>
-          <w:numId w:val="2"/>
-        </w:numPr>
-      </w:pPr>
-      <w:r>
-        <w:t>&lt;b&gt;</w:t>
-      </w:r>
-    </w:p>
-    <w:p>
-      <w:r>
-        <w:t>Example</w:t>
-      </w:r>
-    </w:p>
-    <w:p>
-      <w:pPr>
-        <w:pStyle w:val="ListParagraph"/>
-        <w:numPr>
-          <w:ilvl w:val="0"/>
-          <w:numId w:val="2"/>
-        </w:numPr>
-      </w:pPr>
-      <w:r>
-        <w:t>https://jsfiddle.net/klequis/9gq0xLm1/5/</w:t>
+      <w:hyperlink r:id="rId7" w:history="1">
+        <w:r>
+          <w:rPr>
+            <w:rStyle w:val="Hyperlink"/>
+          </w:rPr>
+          <w:t>http://bit.ly/tvc-using-styles</w:t>
+        </w:r>
+      </w:hyperlink>
+    </w:p>
+    <w:p>
+      <w:pPr>
+        <w:pStyle w:val="ListParagraph"/>
+        <w:numPr>
+          <w:ilvl w:val="0"/>
+          <w:numId w:val="1"/>
+        </w:numPr>
+      </w:pPr>
+      <w:r>
+        <w:t>First HTML &amp; CSS</w:t>
+      </w:r>
+    </w:p>
+    <w:p>
+      <w:pPr>
+        <w:pStyle w:val="ListParagraph"/>
+        <w:numPr>
+          <w:ilvl w:val="1"/>
+          <w:numId w:val="1"/>
+        </w:numPr>
+      </w:pPr>
+      <w:hyperlink r:id="rId8" w:history="1">
+        <w:r>
+          <w:rPr>
+            <w:rStyle w:val="Hyperlink"/>
+          </w:rPr>
+          <w:t>https://jsbin.com/zafezum/1/edit?html,css,output</w:t>
+        </w:r>
+      </w:hyperlink>
+      <w:r>
+        <w:t xml:space="preserve"> </w:t>
+      </w:r>
+    </w:p>
+    <w:p>
+      <w:pPr>
+        <w:pStyle w:val="ListParagraph"/>
+        <w:numPr>
+          <w:ilvl w:val="0"/>
+          <w:numId w:val="1"/>
+        </w:numPr>
+      </w:pPr>
+      <w:r>
+        <w:t xml:space="preserve">Atom </w:t>
       </w:r>
       <w:bookmarkStart w:id="0" w:name="_GoBack"/>
       <w:bookmarkEnd w:id="0"/>
-    </w:p>
-    <w:p>
-      <w:r>
-        <w:t>Website02 – lists (</w:t>
-      </w:r>
-      <w:proofErr w:type="spellStart"/>
-      <w:r>
-        <w:t>jsFiddle</w:t>
-      </w:r>
-      <w:proofErr w:type="spellEnd"/>
-      <w:r>
-        <w:t>)</w:t>
+      <w:r>
+        <w:t>Code Editor</w:t>
+      </w:r>
+    </w:p>
+    <w:p>
+      <w:pPr>
+        <w:pStyle w:val="ListParagraph"/>
+        <w:numPr>
+          <w:ilvl w:val="1"/>
+          <w:numId w:val="1"/>
+        </w:numPr>
+      </w:pPr>
+      <w:r>
+        <w:t>Files and folders</w:t>
+      </w:r>
+    </w:p>
+    <w:p>
+      <w:pPr>
+        <w:pStyle w:val="ListParagraph"/>
+        <w:numPr>
+          <w:ilvl w:val="1"/>
+          <w:numId w:val="1"/>
+        </w:numPr>
+      </w:pPr>
+      <w:r>
+        <w:t>Atom editor (or online editor?)</w:t>
+      </w:r>
+    </w:p>
+    <w:p>
+      <w:pPr>
+        <w:pStyle w:val="ListParagraph"/>
+        <w:numPr>
+          <w:ilvl w:val="1"/>
+          <w:numId w:val="1"/>
+        </w:numPr>
+      </w:pPr>
+      <w:r>
+        <w:t>Open a sample project</w:t>
+      </w:r>
+    </w:p>
+    <w:p>
+      <w:pPr>
+        <w:pStyle w:val="ListParagraph"/>
+        <w:numPr>
+          <w:ilvl w:val="2"/>
+          <w:numId w:val="1"/>
+        </w:numPr>
+      </w:pPr>
+      <w:r>
+        <w:t>give walk through</w:t>
+      </w:r>
+    </w:p>
+    <w:p>
+      <w:pPr>
+        <w:pStyle w:val="ListParagraph"/>
+        <w:numPr>
+          <w:ilvl w:val="2"/>
+          <w:numId w:val="1"/>
+        </w:numPr>
+      </w:pPr>
+      <w:r>
+        <w:t>open in browser</w:t>
+      </w:r>
+    </w:p>
+    <w:p>
+      <w:pPr>
+        <w:pStyle w:val="ListParagraph"/>
+        <w:numPr>
+          <w:ilvl w:val="2"/>
+          <w:numId w:val="1"/>
+        </w:numPr>
+      </w:pPr>
+      <w:r>
+        <w:t>make a few changes</w:t>
+      </w:r>
+    </w:p>
+    <w:p>
+      <w:pPr>
+        <w:pStyle w:val="ListParagraph"/>
+        <w:numPr>
+          <w:ilvl w:val="0"/>
+          <w:numId w:val="1"/>
+        </w:numPr>
+      </w:pPr>
+      <w:r>
+        <w:t>Inspecting pages</w:t>
+      </w:r>
+    </w:p>
+    <w:p>
+      <w:pPr>
+        <w:pStyle w:val="ListParagraph"/>
+        <w:numPr>
+          <w:ilvl w:val="0"/>
+          <w:numId w:val="1"/>
+        </w:numPr>
+      </w:pPr>
+      <w:r>
+        <w:t>Intro to JS</w:t>
+      </w:r>
+    </w:p>
+    <w:p>
+      <w:pPr>
+        <w:pStyle w:val="ListParagraph"/>
+        <w:numPr>
+          <w:ilvl w:val="1"/>
+          <w:numId w:val="1"/>
+        </w:numPr>
+      </w:pPr>
+      <w:r>
+        <w:t>Put some message/change on event (alert()?)</w:t>
+      </w:r>
+    </w:p>
+    <w:p>
+      <w:pPr>
+        <w:pStyle w:val="ListParagraph"/>
+        <w:numPr>
+          <w:ilvl w:val="0"/>
+          <w:numId w:val="1"/>
+        </w:numPr>
+      </w:pPr>
+      <w:r>
+        <w:t>HTML – Learn Elements</w:t>
+      </w:r>
+    </w:p>
+    <w:p>
+      <w:pPr>
+        <w:pStyle w:val="ListParagraph"/>
+        <w:numPr>
+          <w:ilvl w:val="0"/>
+          <w:numId w:val="1"/>
+        </w:numPr>
+      </w:pPr>
+      <w:r>
+        <w:t>CSS</w:t>
+      </w:r>
+    </w:p>
+    <w:p>
+      <w:pPr>
+        <w:pStyle w:val="ListParagraph"/>
+        <w:numPr>
+          <w:ilvl w:val="1"/>
+          <w:numId w:val="1"/>
+        </w:numPr>
+      </w:pPr>
+      <w:r>
+        <w:t>Selectors</w:t>
+      </w:r>
+    </w:p>
+    <w:p>
+      <w:pPr>
+        <w:pStyle w:val="ListParagraph"/>
+        <w:numPr>
+          <w:ilvl w:val="1"/>
+          <w:numId w:val="1"/>
+        </w:numPr>
+      </w:pPr>
+      <w:r>
+        <w:t>Id</w:t>
+      </w:r>
+    </w:p>
+    <w:p>
+      <w:pPr>
+        <w:pStyle w:val="ListParagraph"/>
+        <w:numPr>
+          <w:ilvl w:val="1"/>
+          <w:numId w:val="1"/>
+        </w:numPr>
+      </w:pPr>
+      <w:r>
+        <w:t>Class</w:t>
+      </w:r>
+    </w:p>
+    <w:p>
+      <w:pPr>
+        <w:pStyle w:val="ListParagraph"/>
+        <w:numPr>
+          <w:ilvl w:val="1"/>
+          <w:numId w:val="1"/>
+        </w:numPr>
+      </w:pPr>
+      <w:r>
+        <w:t>Anatomy of a style</w:t>
+      </w:r>
+    </w:p>
+    <w:p>
+      <w:pPr>
+        <w:pStyle w:val="ListParagraph"/>
+        <w:numPr>
+          <w:ilvl w:val="1"/>
+          <w:numId w:val="1"/>
+        </w:numPr>
+      </w:pPr>
+      <w:r>
+        <w:t>Name (property) / value pairs</w:t>
+      </w:r>
+    </w:p>
+    <w:p>
+      <w:pPr>
+        <w:pStyle w:val="ListParagraph"/>
+        <w:numPr>
+          <w:ilvl w:val="0"/>
+          <w:numId w:val="1"/>
+        </w:numPr>
+      </w:pPr>
+      <w:r>
+        <w:t>Page Layout</w:t>
+      </w:r>
+    </w:p>
+    <w:p>
+      <w:pPr>
+        <w:pStyle w:val="ListParagraph"/>
+        <w:numPr>
+          <w:ilvl w:val="1"/>
+          <w:numId w:val="1"/>
+        </w:numPr>
+      </w:pPr>
+      <w:r>
+        <w:t>Shw mockup of what we will create</w:t>
+      </w:r>
+    </w:p>
+    <w:p>
+      <w:pPr>
+        <w:pStyle w:val="ListParagraph"/>
+        <w:numPr>
+          <w:ilvl w:val="0"/>
+          <w:numId w:val="1"/>
+        </w:numPr>
+      </w:pPr>
+      <w:r>
+        <w:t>Project ideas</w:t>
+      </w:r>
+    </w:p>
+    <w:p>
+      <w:pPr>
+        <w:pStyle w:val="ListParagraph"/>
+        <w:numPr>
+          <w:ilvl w:val="1"/>
+          <w:numId w:val="1"/>
+        </w:numPr>
+      </w:pPr>
+      <w:r>
+        <w:lastRenderedPageBreak/>
+        <w:t>Pokemon</w:t>
+      </w:r>
+    </w:p>
+    <w:p>
+      <w:pPr>
+        <w:pStyle w:val="ListParagraph"/>
+        <w:numPr>
+          <w:ilvl w:val="1"/>
+          <w:numId w:val="1"/>
+        </w:numPr>
+      </w:pPr>
+      <w:r>
+        <w:t>Geo location</w:t>
+      </w:r>
+    </w:p>
+    <w:p>
+      <w:pPr>
+        <w:pStyle w:val="ListParagraph"/>
+        <w:numPr>
+          <w:ilvl w:val="1"/>
+          <w:numId w:val="1"/>
+        </w:numPr>
+      </w:pPr>
+      <w:r>
+        <w:t>Gaming</w:t>
+      </w:r>
+    </w:p>
+    <w:p/>
+    <w:p>
+      <w:pPr>
+        <w:pStyle w:val="Heading1"/>
+      </w:pPr>
+      <w:r>
+        <w:t>Projects</w:t>
+      </w:r>
+    </w:p>
+    <w:p>
+      <w:r>
+        <w:t>website01 – (jsFiddle)</w:t>
+      </w:r>
+    </w:p>
+    <w:p>
+      <w:r>
+        <w:t>Learn</w:t>
       </w:r>
     </w:p>
     <w:p>
@@ -747,15 +608,7 @@
         </w:numPr>
       </w:pPr>
       <w:r>
-        <w:t>&lt;</w:t>
-      </w:r>
-      <w:proofErr w:type="spellStart"/>
-      <w:r>
-        <w:t>ol</w:t>
-      </w:r>
-      <w:proofErr w:type="spellEnd"/>
-      <w:r>
-        <w:t>&gt;</w:t>
+        <w:t>&lt;h1&gt;</w:t>
       </w:r>
     </w:p>
     <w:p>
@@ -767,15 +620,89 @@
         </w:numPr>
       </w:pPr>
       <w:r>
-        <w:t>&lt;</w:t>
-      </w:r>
-      <w:proofErr w:type="spellStart"/>
-      <w:r>
-        <w:t>ul</w:t>
-      </w:r>
-      <w:proofErr w:type="spellEnd"/>
-      <w:r>
-        <w:t>&gt;</w:t>
+        <w:t>&lt;h2&gt;</w:t>
+      </w:r>
+    </w:p>
+    <w:p>
+      <w:pPr>
+        <w:pStyle w:val="ListParagraph"/>
+        <w:numPr>
+          <w:ilvl w:val="0"/>
+          <w:numId w:val="2"/>
+        </w:numPr>
+      </w:pPr>
+      <w:r>
+        <w:t>&lt;p&gt;</w:t>
+      </w:r>
+    </w:p>
+    <w:p>
+      <w:pPr>
+        <w:pStyle w:val="ListParagraph"/>
+        <w:numPr>
+          <w:ilvl w:val="0"/>
+          <w:numId w:val="2"/>
+        </w:numPr>
+      </w:pPr>
+      <w:r>
+        <w:t>&lt;img&gt;</w:t>
+      </w:r>
+    </w:p>
+    <w:p>
+      <w:pPr>
+        <w:pStyle w:val="ListParagraph"/>
+        <w:numPr>
+          <w:ilvl w:val="0"/>
+          <w:numId w:val="2"/>
+        </w:numPr>
+      </w:pPr>
+      <w:r>
+        <w:t>&lt;b&gt;</w:t>
+      </w:r>
+    </w:p>
+    <w:p>
+      <w:r>
+        <w:t>Example</w:t>
+      </w:r>
+    </w:p>
+    <w:p>
+      <w:pPr>
+        <w:pStyle w:val="ListParagraph"/>
+        <w:numPr>
+          <w:ilvl w:val="0"/>
+          <w:numId w:val="2"/>
+        </w:numPr>
+      </w:pPr>
+      <w:r>
+        <w:t>https://jsfiddle.net/klequis/9gq0xLm1/5/</w:t>
+      </w:r>
+    </w:p>
+    <w:p>
+      <w:r>
+        <w:t>Website02 – lists (jsFiddle)</w:t>
+      </w:r>
+    </w:p>
+    <w:p>
+      <w:pPr>
+        <w:pStyle w:val="ListParagraph"/>
+        <w:numPr>
+          <w:ilvl w:val="0"/>
+          <w:numId w:val="2"/>
+        </w:numPr>
+      </w:pPr>
+      <w:r>
+        <w:t>&lt;ol&gt;</w:t>
+      </w:r>
+    </w:p>
+    <w:p>
+      <w:pPr>
+        <w:pStyle w:val="ListParagraph"/>
+        <w:numPr>
+          <w:ilvl w:val="0"/>
+          <w:numId w:val="2"/>
+        </w:numPr>
+      </w:pPr>
+      <w:r>
+        <w:t>&lt;ul&gt;</w:t>
       </w:r>
     </w:p>
     <w:p>
@@ -1512,6 +1439,17 @@
       <w:szCs w:val="32"/>
     </w:rPr>
   </w:style>
+  <w:style w:type="character" w:styleId="Hyperlink">
+    <w:name w:val="Hyperlink"/>
+    <w:basedOn w:val="DefaultParagraphFont"/>
+    <w:uiPriority w:val="99"/>
+    <w:unhideWhenUsed/>
+    <w:rsid w:val="008D3B87"/>
+    <w:rPr>
+      <w:color w:val="0563C1" w:themeColor="hyperlink"/>
+      <w:u w:val="single"/>
+    </w:rPr>
+  </w:style>
 </w:styles>
 </file>
 

</xml_diff>